<commit_message>
weitere Tests mit image
</commit_message>
<xml_diff>
--- a/docs/Germo_Goertz_IT_profile_3.docx
+++ b/docs/Germo_Goertz_IT_profile_3.docx
@@ -92,7 +92,42 @@
         <w:t xml:space="preserve"> </w:t>
       </w:r>
       <w:r>
-        <w:t xml:space="preserve">befindet, dann funktioniert Variante 3 mit AscciDoc local und Word</w:t>
+        <w:t xml:space="preserve">befindet, dann funktioniert Variante 3 mit AscciDoc local und Word, aber im Web funktioniert dann nur Variante 1</w:t>
+      </w:r>
+    </w:p>
+    <w:p>
+      <w:pPr>
+        <w:pStyle w:val="Textkrper"/>
+      </w:pPr>
+      <w:r>
+        <w:t xml:space="preserve">Man könnte aber noch versuchen, de Export in Word aus dem Hauptverzeichnis heraus zu erstellen. Dann wird es zwar im VSC nicht angezeigt, aber der Word-Export müsste funktionieren?</w:t>
+      </w:r>
+    </w:p>
+    <w:p>
+      <w:pPr>
+        <w:pStyle w:val="Textkrper"/>
+      </w:pPr>
+      <w:r>
+        <w:t xml:space="preserve">Also im Hauptverzeichnis</w:t>
+      </w:r>
+    </w:p>
+    <w:p>
+      <w:pPr>
+        <w:pStyle w:val="Textkrper"/>
+      </w:pPr>
+      <w:r>
+        <w:rPr>
+          <w:rStyle w:val="VerbatimChar"/>
+        </w:rPr>
+        <w:t xml:space="preserve">.convert-adoc-to-docx.bat docs/Germo_Goertz_IT_profile_3.adoc</w:t>
+      </w:r>
+    </w:p>
+    <w:p>
+      <w:pPr>
+        <w:pStyle w:val="Textkrper"/>
+      </w:pPr>
+      <w:r>
+        <w:t xml:space="preserve">Mal testen…​</w:t>
       </w:r>
     </w:p>
     <w:p>
@@ -123,25 +158,6 @@
           <w:rStyle w:val="VerbatimChar"/>
         </w:rPr>
         <w:t xml:space="preserve">image::./assets/img/Germo_Goertz_345x460.jpg[]</w:t>
-      </w:r>
-    </w:p>
-    <w:p>
-      <w:pPr>
-        <w:pStyle w:val="Textkrper"/>
-      </w:pPr>
-      <w:r>
-        <w:t xml:space="preserve">Germo Goertz 345x460</w:t>
-      </w:r>
-    </w:p>
-    <w:p>
-      <w:pPr>
-        <w:pStyle w:val="Textkrper"/>
-      </w:pPr>
-      <w:r>
-        <w:rPr>
-          <w:rStyle w:val="VerbatimChar"/>
-        </w:rPr>
-        <w:t xml:space="preserve">image::../assets/img/Germo_Goertz_345x460.jpg[]</w:t>
       </w:r>
     </w:p>
     <w:p>
@@ -158,7 +174,7 @@
               <a:graphicData uri="http://schemas.openxmlformats.org/drawingml/2006/picture">
                 <pic:pic>
                   <pic:nvPicPr>
-                    <pic:cNvPr descr="../assets/img/Germo_Goertz_345x460.jpg" id="22" name="Picture"/>
+                    <pic:cNvPr descr="./assets/img/Germo_Goertz_345x460.jpg" id="22" name="Picture"/>
                     <pic:cNvPicPr>
                       <a:picLocks noChangeArrowheads="1" noChangeAspect="1"/>
                     </pic:cNvPicPr>
@@ -189,6 +205,25 @@
             </a:graphic>
           </wp:inline>
         </w:drawing>
+      </w:r>
+    </w:p>
+    <w:p>
+      <w:pPr>
+        <w:pStyle w:val="Textkrper"/>
+      </w:pPr>
+      <w:r>
+        <w:rPr>
+          <w:rStyle w:val="VerbatimChar"/>
+        </w:rPr>
+        <w:t xml:space="preserve">image::../assets/img/Germo_Goertz_345x460.jpg[]</w:t>
+      </w:r>
+    </w:p>
+    <w:p>
+      <w:pPr>
+        <w:pStyle w:val="Textkrper"/>
+      </w:pPr>
+      <w:r>
+        <w:t xml:space="preserve">Germo Goertz 345x460</w:t>
       </w:r>
     </w:p>
     <w:p>

</xml_diff>